<commit_message>
testing corregido student 3
</commit_message>
<xml_diff>
--- a/reports/Student #3/Analysis Report D04.docx
+++ b/reports/Student #3/Analysis Report D04.docx
@@ -301,7 +301,7 @@
                 <w:sz w:val="32"/>
                 <w:szCs w:val="32"/>
               </w:rPr>
-              <w:t>11</w:t>
+              <w:t>25</w:t>
             </w:r>
             <w:r>
               <w:rPr>
@@ -365,7 +365,15 @@
                 <w:sz w:val="32"/>
                 <w:szCs w:val="32"/>
               </w:rPr>
-              <w:t>.0</w:t>
+              <w:t>.</w:t>
+            </w:r>
+            <w:r>
+              <w:rPr>
+                <w:rFonts w:ascii="Arial Narrow" w:eastAsia="Arial Narrow" w:hAnsi="Arial Narrow" w:cs="Arial Narrow"/>
+                <w:sz w:val="32"/>
+                <w:szCs w:val="32"/>
+              </w:rPr>
+              <w:t>1</w:t>
             </w:r>
           </w:p>
         </w:tc>
@@ -1091,6 +1099,12 @@
                 <w:rFonts w:ascii="Arial Narrow" w:eastAsia="Arial Narrow" w:hAnsi="Arial Narrow" w:cs="Arial Narrow"/>
               </w:rPr>
             </w:pPr>
+            <w:r>
+              <w:rPr>
+                <w:rFonts w:ascii="Arial Narrow" w:eastAsia="Arial Narrow" w:hAnsi="Arial Narrow" w:cs="Arial Narrow"/>
+              </w:rPr>
+              <w:t>25/05/2024</w:t>
+            </w:r>
           </w:p>
         </w:tc>
         <w:tc>
@@ -1106,6 +1120,14 @@
                 <w:szCs w:val="24"/>
               </w:rPr>
             </w:pPr>
+            <w:r>
+              <w:rPr>
+                <w:rFonts w:ascii="Arial Narrow" w:eastAsia="Arial Narrow" w:hAnsi="Arial Narrow" w:cs="Arial Narrow"/>
+                <w:sz w:val="24"/>
+                <w:szCs w:val="24"/>
+              </w:rPr>
+              <w:t>v.1.0.1</w:t>
+            </w:r>
           </w:p>
         </w:tc>
         <w:tc>
@@ -1119,6 +1141,12 @@
                 <w:rFonts w:ascii="Arial Narrow" w:eastAsia="Arial Narrow" w:hAnsi="Arial Narrow" w:cs="Arial Narrow"/>
               </w:rPr>
             </w:pPr>
+            <w:r>
+              <w:rPr>
+                <w:rFonts w:ascii="Arial Narrow" w:eastAsia="Arial Narrow" w:hAnsi="Arial Narrow" w:cs="Arial Narrow"/>
+              </w:rPr>
+              <w:t>Algunas correcciones</w:t>
+            </w:r>
           </w:p>
         </w:tc>
       </w:tr>
@@ -2169,7 +2197,7 @@
           <w:sz w:val="24"/>
           <w:szCs w:val="24"/>
         </w:rPr>
-        <w:t xml:space="preserve">9) </w:t>
+        <w:t>9) Produce a test suite for Requirements #6 and #7</w:t>
       </w:r>
       <w:r>
         <w:rPr>
@@ -2177,15 +2205,27 @@
           <w:sz w:val="24"/>
           <w:szCs w:val="24"/>
         </w:rPr>
-        <w:t>Produce a test suite for Requirements #6 and #7</w:t>
+        <w:t>.”</w:t>
       </w:r>
-      <w:r>
+    </w:p>
+    <w:p>
+      <w:pPr>
+        <w:keepNext/>
+        <w:spacing w:before="240" w:after="240" w:line="240" w:lineRule="auto"/>
+        <w:ind w:firstLine="0"/>
         <w:rPr>
           <w:rFonts w:ascii="Arial Narrow" w:hAnsi="Arial Narrow" w:cstheme="majorHAnsi"/>
           <w:sz w:val="24"/>
           <w:szCs w:val="24"/>
         </w:rPr>
-        <w:t>.”</w:t>
+      </w:pPr>
+      <w:r>
+        <w:rPr>
+          <w:rFonts w:ascii="Arial Narrow" w:hAnsi="Arial Narrow" w:cstheme="majorHAnsi"/>
+          <w:sz w:val="24"/>
+          <w:szCs w:val="24"/>
+        </w:rPr>
+        <w:t>Para realizar este requisito se han seguido las instrucciones dadas en clase para implementar todos los tests necesarios para comprobar el correcto funcionamiento de las funcionalidades, lo cual no ha requerido de un análisis profundo.</w:t>
       </w:r>
     </w:p>
     <w:p>
@@ -2240,13 +2280,21 @@
       <w:pPr>
         <w:keepNext/>
         <w:spacing w:before="240" w:after="240" w:line="240" w:lineRule="auto"/>
-        <w:ind w:left="720" w:hanging="720"/>
+        <w:ind w:firstLine="0"/>
         <w:rPr>
           <w:rFonts w:ascii="Arial Narrow" w:hAnsi="Arial Narrow" w:cstheme="majorHAnsi"/>
           <w:sz w:val="24"/>
           <w:szCs w:val="24"/>
         </w:rPr>
       </w:pPr>
+      <w:r>
+        <w:rPr>
+          <w:rFonts w:ascii="Arial Narrow" w:hAnsi="Arial Narrow" w:cstheme="majorHAnsi"/>
+          <w:sz w:val="24"/>
+          <w:szCs w:val="24"/>
+        </w:rPr>
+        <w:t>Para realizar este requisito se ha creado el documento analizando los tests y comrpobando su rendimiento, lo cual no ha requerido de un análisis profundo.</w:t>
+      </w:r>
     </w:p>
     <w:p>
       <w:pPr>
@@ -2481,6 +2529,24 @@
         </w:r>
         <w:bookmarkEnd w:id="5"/>
       </w:hyperlink>
+    </w:p>
+    <w:p>
+      <w:pPr>
+        <w:ind w:firstLine="0"/>
+        <w:rPr>
+          <w:rFonts w:ascii="Arial Narrow" w:hAnsi="Arial Narrow"/>
+          <w:sz w:val="24"/>
+          <w:szCs w:val="24"/>
+        </w:rPr>
+      </w:pPr>
+      <w:r>
+        <w:rPr>
+          <w:rFonts w:ascii="Arial Narrow" w:hAnsi="Arial Narrow"/>
+          <w:sz w:val="24"/>
+          <w:szCs w:val="24"/>
+        </w:rPr>
+        <w:t>Para realizar los requisitos para este entregable se han seguido las instrucciones dadas en clase para realizar los tests y realizar el análisis, lo que no ha requerido un análisis en profundidad.</w:t>
+      </w:r>
     </w:p>
     <w:sectPr>
       <w:headerReference w:type="default" r:id="rId10"/>

</xml_diff>

<commit_message>
Corrección de tests y actualización docs
</commit_message>
<xml_diff>
--- a/reports/Student #3/Analysis Report D04.docx
+++ b/reports/Student #3/Analysis Report D04.docx
@@ -301,7 +301,7 @@
                 <w:sz w:val="32"/>
                 <w:szCs w:val="32"/>
               </w:rPr>
-              <w:t>25</w:t>
+              <w:t>01</w:t>
             </w:r>
             <w:r>
               <w:rPr>
@@ -317,7 +317,7 @@
                 <w:sz w:val="32"/>
                 <w:szCs w:val="32"/>
               </w:rPr>
-              <w:t>5</w:t>
+              <w:t>7</w:t>
             </w:r>
             <w:r>
               <w:rPr>
@@ -357,7 +357,7 @@
                 <w:sz w:val="32"/>
                 <w:szCs w:val="32"/>
               </w:rPr>
-              <w:t>0</w:t>
+              <w:t>1</w:t>
             </w:r>
             <w:r>
               <w:rPr>
@@ -373,7 +373,7 @@
                 <w:sz w:val="32"/>
                 <w:szCs w:val="32"/>
               </w:rPr>
-              <w:t>1</w:t>
+              <w:t>0</w:t>
             </w:r>
           </w:p>
         </w:tc>
@@ -1162,6 +1162,12 @@
                 <w:rFonts w:ascii="Arial Narrow" w:eastAsia="Arial Narrow" w:hAnsi="Arial Narrow" w:cs="Arial Narrow"/>
               </w:rPr>
             </w:pPr>
+            <w:r>
+              <w:rPr>
+                <w:rFonts w:ascii="Arial Narrow" w:eastAsia="Arial Narrow" w:hAnsi="Arial Narrow" w:cs="Arial Narrow"/>
+              </w:rPr>
+              <w:t>01/07/2024</w:t>
+            </w:r>
           </w:p>
         </w:tc>
         <w:tc>
@@ -1177,6 +1183,14 @@
                 <w:szCs w:val="24"/>
               </w:rPr>
             </w:pPr>
+            <w:r>
+              <w:rPr>
+                <w:rFonts w:ascii="Arial Narrow" w:eastAsia="Arial Narrow" w:hAnsi="Arial Narrow" w:cs="Arial Narrow"/>
+                <w:sz w:val="24"/>
+                <w:szCs w:val="24"/>
+              </w:rPr>
+              <w:t>v1.1.0</w:t>
+            </w:r>
           </w:p>
         </w:tc>
         <w:tc>
@@ -1190,6 +1204,12 @@
                 <w:rFonts w:ascii="Arial Narrow" w:eastAsia="Arial Narrow" w:hAnsi="Arial Narrow" w:cs="Arial Narrow"/>
               </w:rPr>
             </w:pPr>
+            <w:r>
+              <w:rPr>
+                <w:rFonts w:ascii="Arial Narrow" w:eastAsia="Arial Narrow" w:hAnsi="Arial Narrow" w:cs="Arial Narrow"/>
+              </w:rPr>
+              <w:t>Actualización para segunda convocatoria</w:t>
+            </w:r>
           </w:p>
         </w:tc>
       </w:tr>
@@ -2232,7 +2252,7 @@
       <w:pPr>
         <w:keepNext/>
         <w:spacing w:before="240" w:after="240" w:line="240" w:lineRule="auto"/>
-        <w:ind w:left="720" w:hanging="720"/>
+        <w:ind w:firstLine="0"/>
         <w:rPr>
           <w:rFonts w:ascii="Arial Narrow" w:hAnsi="Arial Narrow" w:cstheme="majorHAnsi"/>
           <w:sz w:val="24"/>
@@ -2244,6 +2264,38 @@
       <w:pPr>
         <w:keepNext/>
         <w:spacing w:before="240" w:after="240" w:line="240" w:lineRule="auto"/>
+        <w:ind w:firstLine="0"/>
+        <w:rPr>
+          <w:rFonts w:ascii="Arial Narrow" w:hAnsi="Arial Narrow" w:cstheme="majorHAnsi"/>
+          <w:sz w:val="24"/>
+          <w:szCs w:val="24"/>
+        </w:rPr>
+      </w:pPr>
+      <w:r>
+        <w:rPr>
+          <w:rFonts w:ascii="Arial Narrow" w:hAnsi="Arial Narrow" w:cstheme="majorHAnsi"/>
+          <w:sz w:val="24"/>
+          <w:szCs w:val="24"/>
+        </w:rPr>
+        <w:t>Tras la primera convocatoria y la detección de errores, se han realizado modificaciones en el proyecto, por lo que ha sido necesario realizar de nuevo la colección de tests para comprobar que que todo funciona correctamente.</w:t>
+      </w:r>
+    </w:p>
+    <w:p>
+      <w:pPr>
+        <w:keepNext/>
+        <w:spacing w:before="240" w:after="240" w:line="240" w:lineRule="auto"/>
+        <w:ind w:left="720" w:hanging="720"/>
+        <w:rPr>
+          <w:rFonts w:ascii="Arial Narrow" w:hAnsi="Arial Narrow" w:cstheme="majorHAnsi"/>
+          <w:sz w:val="24"/>
+          <w:szCs w:val="24"/>
+        </w:rPr>
+      </w:pPr>
+    </w:p>
+    <w:p>
+      <w:pPr>
+        <w:keepNext/>
+        <w:spacing w:before="240" w:after="240" w:line="240" w:lineRule="auto"/>
         <w:ind w:left="720" w:hanging="720"/>
         <w:rPr>
           <w:rFonts w:ascii="Arial Narrow" w:eastAsia="Arial Narrow" w:hAnsi="Arial Narrow" w:cs="Arial Narrow"/>
@@ -2300,13 +2352,21 @@
       <w:pPr>
         <w:keepNext/>
         <w:spacing w:before="240" w:after="240" w:line="240" w:lineRule="auto"/>
-        <w:ind w:left="720" w:hanging="720"/>
+        <w:ind w:firstLine="0"/>
         <w:rPr>
           <w:rFonts w:ascii="Arial Narrow" w:hAnsi="Arial Narrow" w:cstheme="majorHAnsi"/>
           <w:sz w:val="24"/>
           <w:szCs w:val="24"/>
         </w:rPr>
       </w:pPr>
+      <w:r>
+        <w:rPr>
+          <w:rFonts w:ascii="Arial Narrow" w:hAnsi="Arial Narrow" w:cstheme="majorHAnsi"/>
+          <w:sz w:val="24"/>
+          <w:szCs w:val="24"/>
+        </w:rPr>
+        <w:t>Se ha actualizado el documento con los resultados de las pruebas sobre el código modificado para la segunda convocatoria.</w:t>
+      </w:r>
     </w:p>
     <w:p>
       <w:pPr>

</xml_diff>